<commit_message>
adding Junit Testng Scenarios
</commit_message>
<xml_diff>
--- a/Selenium Cucumber BDD.docx
+++ b/Selenium Cucumber BDD.docx
@@ -2349,6 +2349,122 @@
     <w:p>
       <w:pPr>
         <w:pStyle w:val="ListParagraph"/>
+        <w:rPr>
+          <w:lang w:val="en-US"/>
+        </w:rPr>
+      </w:pPr>
+    </w:p>
+    <w:p>
+      <w:pPr>
+        <w:pStyle w:val="ListParagraph"/>
+        <w:numPr>
+          <w:ilvl w:val="0"/>
+          <w:numId w:val="1"/>
+        </w:numPr>
+        <w:rPr>
+          <w:lang w:val="en-US"/>
+        </w:rPr>
+      </w:pPr>
+      <w:r>
+        <w:rPr>
+          <w:lang w:val="en-US"/>
+        </w:rPr>
+        <w:t>Create a Runner class.</w:t>
+      </w:r>
+    </w:p>
+    <w:p>
+      <w:pPr>
+        <w:pStyle w:val="ListParagraph"/>
+        <w:numPr>
+          <w:ilvl w:val="0"/>
+          <w:numId w:val="1"/>
+        </w:numPr>
+        <w:rPr>
+          <w:lang w:val="en-US"/>
+        </w:rPr>
+      </w:pPr>
+      <w:r>
+        <w:rPr>
+          <w:lang w:val="en-US"/>
+        </w:rPr>
+        <w:t xml:space="preserve">Add Junit dependencies: </w:t>
+      </w:r>
+      <w:hyperlink r:id="rId53" w:history="1">
+        <w:r>
+          <w:rPr>
+            <w:rStyle w:val="Hyperlink"/>
+            <w:lang w:val="en-US"/>
+          </w:rPr>
+          <w:t>https://mvnrepository.com/artifact/junit/junit/4.13.2</w:t>
+        </w:r>
+      </w:hyperlink>
+    </w:p>
+    <w:p>
+      <w:pPr>
+        <w:pStyle w:val="ListParagraph"/>
+        <w:numPr>
+          <w:ilvl w:val="0"/>
+          <w:numId w:val="1"/>
+        </w:numPr>
+        <w:rPr>
+          <w:lang w:val="en-US"/>
+        </w:rPr>
+      </w:pPr>
+      <w:r>
+        <w:rPr>
+          <w:lang w:val="en-US"/>
+        </w:rPr>
+        <w:t xml:space="preserve">Add Cucumber Junit Dependencies: </w:t>
+      </w:r>
+      <w:hyperlink r:id="rId54" w:history="1">
+        <w:r>
+          <w:rPr>
+            <w:rStyle w:val="Hyperlink"/>
+            <w:lang w:val="en-US"/>
+          </w:rPr>
+          <w:t>https://mvnrepository.com/artifact/io.cucumber/cucumber-junit/7.15.0</w:t>
+        </w:r>
+      </w:hyperlink>
+    </w:p>
+    <w:p>
+      <w:pPr>
+        <w:pStyle w:val="ListParagraph"/>
+        <w:numPr>
+          <w:ilvl w:val="0"/>
+          <w:numId w:val="1"/>
+        </w:numPr>
+        <w:rPr>
+          <w:lang w:val="en-US"/>
+        </w:rPr>
+      </w:pPr>
+      <w:r>
+        <w:rPr>
+          <w:lang w:val="en-US"/>
+        </w:rPr>
+        <w:t>Create Add Cucumber Options for generating reports: HTML|JSON|JUNIT|XML.</w:t>
+      </w:r>
+    </w:p>
+    <w:p>
+      <w:pPr>
+        <w:pStyle w:val="ListParagraph"/>
+        <w:numPr>
+          <w:ilvl w:val="0"/>
+          <w:numId w:val="1"/>
+        </w:numPr>
+        <w:rPr>
+          <w:lang w:val="en-US"/>
+        </w:rPr>
+      </w:pPr>
+      <w:r>
+        <w:rPr>
+          <w:lang w:val="en-US"/>
+        </w:rPr>
+        <w:t>Run and verify results.</w:t>
+      </w:r>
+    </w:p>
+    <w:p>
+      <w:pPr>
+        <w:ind w:left="360"/>
         <w:rPr>
           <w:lang w:val="en-US"/>
         </w:rPr>

</xml_diff>